<commit_message>
Added time schedule v1
</commit_message>
<xml_diff>
--- a/Writing/Project Description/Project Description.docx
+++ b/Writing/Project Description/Project Description.docx
@@ -857,12 +857,6 @@
               <w:noProof/>
               <w:lang w:val="en-US"/>
             </w:rPr>
-          </w:r>
-          <w:r>
-            <w:rPr>
-              <w:noProof/>
-              <w:lang w:val="en-US"/>
-            </w:rPr>
             <w:fldChar w:fldCharType="separate"/>
           </w:r>
           <w:r>
@@ -889,31 +883,7 @@
               <w:noProof/>
               <w:lang w:val="en-US"/>
             </w:rPr>
-            <w:t>Background des</w:t>
-          </w:r>
-          <w:r>
-            <w:rPr>
-              <w:rStyle w:val="Hyperlink"/>
-              <w:noProof/>
-              <w:lang w:val="en-US"/>
-            </w:rPr>
-            <w:t>c</w:t>
-          </w:r>
-          <w:r>
-            <w:rPr>
-              <w:rStyle w:val="Hyperlink"/>
-              <w:noProof/>
-              <w:lang w:val="en-US"/>
-            </w:rPr>
-            <w:t>r</w:t>
-          </w:r>
-          <w:r>
-            <w:rPr>
-              <w:rStyle w:val="Hyperlink"/>
-              <w:noProof/>
-              <w:lang w:val="en-US"/>
-            </w:rPr>
-            <w:t>iption</w:t>
+            <w:t>Background description</w:t>
           </w:r>
           <w:r>
             <w:rPr>
@@ -1034,15 +1004,7 @@
                 <w:noProof/>
                 <w:lang w:val="en-US"/>
               </w:rPr>
-              <w:t>Problem Statemen</w:t>
-            </w:r>
-            <w:r>
-              <w:rPr>
-                <w:rStyle w:val="Hyperlink"/>
-                <w:noProof/>
-                <w:lang w:val="en-US"/>
-              </w:rPr>
-              <w:t>t</w:t>
+              <w:t>Problem Statement</w:t>
             </w:r>
             <w:r>
               <w:rPr>
@@ -1099,23 +1061,7 @@
                 <w:noProof/>
                 <w:lang w:val="en-US"/>
               </w:rPr>
-              <w:t>Delimita</w:t>
-            </w:r>
-            <w:r>
-              <w:rPr>
-                <w:rStyle w:val="Hyperlink"/>
-                <w:noProof/>
-                <w:lang w:val="en-US"/>
-              </w:rPr>
-              <w:t>t</w:t>
-            </w:r>
-            <w:r>
-              <w:rPr>
-                <w:rStyle w:val="Hyperlink"/>
-                <w:noProof/>
-                <w:lang w:val="en-US"/>
-              </w:rPr>
-              <w:t>ion</w:t>
+              <w:t>Delimitation</w:t>
             </w:r>
             <w:r>
               <w:rPr>
@@ -1172,39 +1118,7 @@
                 <w:noProof/>
                 <w:lang w:val="en-US"/>
               </w:rPr>
-              <w:t>Choice of models and</w:t>
-            </w:r>
-            <w:r>
-              <w:rPr>
-                <w:rStyle w:val="Hyperlink"/>
-                <w:noProof/>
-                <w:lang w:val="en-US"/>
-              </w:rPr>
-              <w:t xml:space="preserve"> </w:t>
-            </w:r>
-            <w:r>
-              <w:rPr>
-                <w:rStyle w:val="Hyperlink"/>
-                <w:noProof/>
-                <w:lang w:val="en-US"/>
-              </w:rPr>
-              <w:t>met</w:t>
-            </w:r>
-            <w:r>
-              <w:rPr>
-                <w:rStyle w:val="Hyperlink"/>
-                <w:noProof/>
-                <w:lang w:val="en-US"/>
-              </w:rPr>
-              <w:t>h</w:t>
-            </w:r>
-            <w:r>
-              <w:rPr>
-                <w:rStyle w:val="Hyperlink"/>
-                <w:noProof/>
-                <w:lang w:val="en-US"/>
-              </w:rPr>
-              <w:t>ods</w:t>
+              <w:t>Choice of models and methods</w:t>
             </w:r>
             <w:r>
               <w:rPr>
@@ -1261,7 +1175,7 @@
                 <w:noProof/>
                 <w:lang w:val="en-US"/>
               </w:rPr>
-              <w:t>Time sc</w:t>
+              <w:t>Time schedul</w:t>
             </w:r>
             <w:r>
               <w:rPr>
@@ -1269,15 +1183,7 @@
                 <w:noProof/>
                 <w:lang w:val="en-US"/>
               </w:rPr>
-              <w:t>h</w:t>
-            </w:r>
-            <w:r>
-              <w:rPr>
-                <w:rStyle w:val="Hyperlink"/>
-                <w:noProof/>
-                <w:lang w:val="en-US"/>
-              </w:rPr>
-              <w:t>edule</w:t>
+              <w:t>e</w:t>
             </w:r>
             <w:r>
               <w:rPr>
@@ -1334,39 +1240,7 @@
                 <w:noProof/>
                 <w:lang w:val="en-US"/>
               </w:rPr>
-              <w:t xml:space="preserve">Risk </w:t>
-            </w:r>
-            <w:r>
-              <w:rPr>
-                <w:rStyle w:val="Hyperlink"/>
-                <w:noProof/>
-                <w:lang w:val="en-US"/>
-              </w:rPr>
-              <w:t>a</w:t>
-            </w:r>
-            <w:r>
-              <w:rPr>
-                <w:rStyle w:val="Hyperlink"/>
-                <w:noProof/>
-                <w:lang w:val="en-US"/>
-              </w:rPr>
-              <w:t>ss</w:t>
-            </w:r>
-            <w:r>
-              <w:rPr>
-                <w:rStyle w:val="Hyperlink"/>
-                <w:noProof/>
-                <w:lang w:val="en-US"/>
-              </w:rPr>
-              <w:t>e</w:t>
-            </w:r>
-            <w:r>
-              <w:rPr>
-                <w:rStyle w:val="Hyperlink"/>
-                <w:noProof/>
-                <w:lang w:val="en-US"/>
-              </w:rPr>
-              <w:t>ssment</w:t>
+              <w:t>Risk assessment</w:t>
             </w:r>
             <w:r>
               <w:rPr>
@@ -1423,23 +1297,7 @@
                 <w:noProof/>
                 <w:lang w:val="en-US"/>
               </w:rPr>
-              <w:t>Sources of I</w:t>
-            </w:r>
-            <w:r>
-              <w:rPr>
-                <w:rStyle w:val="Hyperlink"/>
-                <w:noProof/>
-                <w:lang w:val="en-US"/>
-              </w:rPr>
-              <w:t>n</w:t>
-            </w:r>
-            <w:r>
-              <w:rPr>
-                <w:rStyle w:val="Hyperlink"/>
-                <w:noProof/>
-                <w:lang w:val="en-US"/>
-              </w:rPr>
-              <w:t>formation</w:t>
+              <w:t>Sources of Information</w:t>
             </w:r>
             <w:r>
               <w:rPr>
@@ -1504,8 +1362,6 @@
           <w:lang w:val="en-US"/>
         </w:rPr>
       </w:pPr>
-      <w:bookmarkStart w:id="1" w:name="_GoBack"/>
-      <w:bookmarkEnd w:id="1"/>
     </w:p>
     <w:p>
       <w:pPr>
@@ -1528,7 +1384,7 @@
           <w:lang w:val="en-US"/>
         </w:rPr>
       </w:pPr>
-      <w:bookmarkStart w:id="2" w:name="_Toc491420680"/>
+      <w:bookmarkStart w:id="1" w:name="_Toc491420680"/>
     </w:p>
     <w:p>
       <w:pPr>
@@ -1629,8 +1485,8 @@
           <w:lang w:val="en-US"/>
         </w:rPr>
       </w:pPr>
-      <w:bookmarkStart w:id="3" w:name="_Background_description"/>
-      <w:bookmarkEnd w:id="3"/>
+      <w:bookmarkStart w:id="2" w:name="_Background_description"/>
+      <w:bookmarkEnd w:id="2"/>
       <w:r>
         <w:rPr>
           <w:lang w:val="en-US"/>
@@ -1638,7 +1494,7 @@
         <w:lastRenderedPageBreak/>
         <w:t>Background description</w:t>
       </w:r>
-      <w:bookmarkEnd w:id="2"/>
+      <w:bookmarkEnd w:id="1"/>
     </w:p>
     <w:p>
       <w:pPr>
@@ -3112,7 +2968,7 @@
           <w:lang w:val="en-US"/>
         </w:rPr>
       </w:pPr>
-      <w:bookmarkStart w:id="4" w:name="_Toc491420681"/>
+      <w:bookmarkStart w:id="3" w:name="_Toc491420681"/>
       <w:r>
         <w:rPr>
           <w:lang w:val="en-US"/>
@@ -3120,7 +2976,7 @@
         <w:lastRenderedPageBreak/>
         <w:t>Definition of purpose</w:t>
       </w:r>
-      <w:bookmarkEnd w:id="4"/>
+      <w:bookmarkEnd w:id="3"/>
     </w:p>
     <w:p>
       <w:pPr>
@@ -3241,7 +3097,7 @@
           <w:lang w:val="en-US"/>
         </w:rPr>
       </w:pPr>
-      <w:bookmarkStart w:id="5" w:name="_Toc491420682"/>
+      <w:bookmarkStart w:id="4" w:name="_Toc491420682"/>
       <w:r>
         <w:rPr>
           <w:lang w:val="en-US"/>
@@ -3249,7 +3105,7 @@
         <w:lastRenderedPageBreak/>
         <w:t>Problem Statement</w:t>
       </w:r>
-      <w:bookmarkEnd w:id="5"/>
+      <w:bookmarkEnd w:id="4"/>
     </w:p>
     <w:p>
       <w:pPr>
@@ -3378,7 +3234,7 @@
           <w:lang w:val="en-US"/>
         </w:rPr>
       </w:pPr>
-      <w:bookmarkStart w:id="6" w:name="_Toc491420683"/>
+      <w:bookmarkStart w:id="5" w:name="_Toc491420683"/>
       <w:r>
         <w:rPr>
           <w:lang w:val="en-US"/>
@@ -3392,7 +3248,7 @@
         </w:rPr>
         <w:t>ation</w:t>
       </w:r>
-      <w:bookmarkEnd w:id="6"/>
+      <w:bookmarkEnd w:id="5"/>
     </w:p>
     <w:p>
       <w:pPr>
@@ -3430,7 +3286,7 @@
           <w:lang w:val="en-US"/>
         </w:rPr>
       </w:pPr>
-      <w:bookmarkStart w:id="7" w:name="_Toc491420684"/>
+      <w:bookmarkStart w:id="6" w:name="_Toc491420684"/>
       <w:r>
         <w:rPr>
           <w:lang w:val="en-US"/>
@@ -3438,7 +3294,7 @@
         <w:lastRenderedPageBreak/>
         <w:t>Choice of models and methods</w:t>
       </w:r>
-      <w:bookmarkEnd w:id="7"/>
+      <w:bookmarkEnd w:id="6"/>
     </w:p>
     <w:p>
       <w:pPr>
@@ -3555,7 +3411,7 @@
           <w:lang w:val="en-US"/>
         </w:rPr>
       </w:pPr>
-      <w:bookmarkStart w:id="8" w:name="_Toc491420685"/>
+      <w:bookmarkStart w:id="7" w:name="_Toc491420685"/>
       <w:r>
         <w:rPr>
           <w:lang w:val="en-US"/>
@@ -3563,29 +3419,167 @@
         <w:lastRenderedPageBreak/>
         <w:t>Time schedule</w:t>
       </w:r>
-      <w:bookmarkEnd w:id="8"/>
+      <w:bookmarkEnd w:id="7"/>
     </w:p>
     <w:p>
       <w:pPr>
-        <w:jc w:val="both"/>
-        <w:rPr>
-          <w:lang w:val="en-US"/>
-        </w:rPr>
-      </w:pPr>
+        <w:spacing w:after="160" w:line="259" w:lineRule="auto"/>
+        <w:ind w:firstLine="567"/>
+        <w:rPr>
+          <w:lang w:val="en-US"/>
+        </w:rPr>
+      </w:pPr>
+      <w:r>
+        <w:rPr>
+          <w:lang w:val="en-US"/>
+        </w:rPr>
+        <w:t>The project period has started within the start of second semester and the deadline is set to the 8th June. Between these dates there are 120 days and every member of the team is supposed to spend approximately about 280 hours working on the project.</w:t>
+      </w:r>
     </w:p>
     <w:p>
       <w:pPr>
         <w:spacing w:after="160" w:line="259" w:lineRule="auto"/>
-        <w:jc w:val="both"/>
-        <w:rPr>
-          <w:rFonts w:eastAsiaTheme="majorEastAsia"/>
-          <w:b/>
-          <w:bCs/>
-          <w:sz w:val="28"/>
-          <w:szCs w:val="28"/>
-          <w:lang w:val="en-US"/>
-        </w:rPr>
-      </w:pPr>
+        <w:ind w:firstLine="567"/>
+        <w:rPr>
+          <w:lang w:val="en-US"/>
+        </w:rPr>
+      </w:pPr>
+      <w:r>
+        <w:rPr>
+          <w:lang w:val="en-US"/>
+        </w:rPr>
+        <w:t xml:space="preserve">In order to </w:t>
+      </w:r>
+      <w:r>
+        <w:rPr>
+          <w:lang w:val="en-US"/>
+        </w:rPr>
+        <w:t xml:space="preserve">complete the </w:t>
+      </w:r>
+      <w:proofErr w:type="gramStart"/>
+      <w:r>
+        <w:rPr>
+          <w:lang w:val="en-US"/>
+        </w:rPr>
+        <w:t>project</w:t>
+      </w:r>
+      <w:proofErr w:type="gramEnd"/>
+      <w:r>
+        <w:rPr>
+          <w:lang w:val="en-US"/>
+        </w:rPr>
+        <w:t xml:space="preserve"> the unified process will be used. That means </w:t>
+      </w:r>
+      <w:r>
+        <w:rPr>
+          <w:lang w:val="en-US"/>
+        </w:rPr>
+        <w:t>many parts of the project will be done at the same time but with different intensity.</w:t>
+      </w:r>
+    </w:p>
+    <w:p>
+      <w:pPr>
+        <w:spacing w:after="160" w:line="259" w:lineRule="auto"/>
+        <w:ind w:firstLine="567"/>
+        <w:rPr>
+          <w:lang w:val="en-US"/>
+        </w:rPr>
+      </w:pPr>
+      <w:r>
+        <w:rPr>
+          <w:lang w:val="en-US"/>
+        </w:rPr>
+        <w:t xml:space="preserve">At first the most focused part will be business modeling and requirements, where the main goals will be set so that every team member will know what exactly </w:t>
+      </w:r>
+      <w:proofErr w:type="gramStart"/>
+      <w:r>
+        <w:rPr>
+          <w:lang w:val="en-US"/>
+        </w:rPr>
+        <w:t>has to</w:t>
+      </w:r>
+      <w:proofErr w:type="gramEnd"/>
+      <w:r>
+        <w:rPr>
+          <w:lang w:val="en-US"/>
+        </w:rPr>
+        <w:t xml:space="preserve"> be done. Later, they will also appear analysis and design parts which main purpose is to plan a way how to achieve all the goals.</w:t>
+      </w:r>
+    </w:p>
+    <w:p>
+      <w:pPr>
+        <w:spacing w:after="160" w:line="259" w:lineRule="auto"/>
+        <w:ind w:firstLine="567"/>
+        <w:rPr>
+          <w:lang w:val="en-US"/>
+        </w:rPr>
+      </w:pPr>
+      <w:r>
+        <w:rPr>
+          <w:lang w:val="en-US"/>
+        </w:rPr>
+        <w:t xml:space="preserve">In the next step, when everything should be </w:t>
+      </w:r>
+      <w:proofErr w:type="gramStart"/>
+      <w:r>
+        <w:rPr>
+          <w:lang w:val="en-US"/>
+        </w:rPr>
+        <w:t>planned</w:t>
+      </w:r>
+      <w:proofErr w:type="gramEnd"/>
+      <w:r>
+        <w:rPr>
+          <w:lang w:val="en-US"/>
+        </w:rPr>
+        <w:t xml:space="preserve"> and everybody should know what is expected to be done, there will become bigger focus on implementation parts which comes together with testing.</w:t>
+      </w:r>
+    </w:p>
+    <w:p>
+      <w:pPr>
+        <w:spacing w:after="160" w:line="259" w:lineRule="auto"/>
+        <w:ind w:firstLine="567"/>
+        <w:rPr>
+          <w:lang w:val="en-US"/>
+        </w:rPr>
+      </w:pPr>
+      <w:r>
+        <w:rPr>
+          <w:lang w:val="en-US"/>
+        </w:rPr>
+        <w:t xml:space="preserve">In the end there will appear deployment part, which will allow to check if everything is done correct and if not, give a chance to improve it, as well as make the system able to use in a convenient way to the customer. </w:t>
+      </w:r>
+    </w:p>
+    <w:p>
+      <w:pPr>
+        <w:spacing w:after="160" w:line="259" w:lineRule="auto"/>
+        <w:ind w:firstLine="567"/>
+        <w:rPr>
+          <w:lang w:val="en-US"/>
+        </w:rPr>
+      </w:pPr>
+      <w:r>
+        <w:rPr>
+          <w:lang w:val="en-US"/>
+        </w:rPr>
+        <w:t xml:space="preserve">At every step of developing the project, all elements can </w:t>
+      </w:r>
+      <w:proofErr w:type="gramStart"/>
+      <w:r>
+        <w:rPr>
+          <w:lang w:val="en-US"/>
+        </w:rPr>
+        <w:t>appear</w:t>
+      </w:r>
+      <w:proofErr w:type="gramEnd"/>
+      <w:r>
+        <w:rPr>
+          <w:lang w:val="en-US"/>
+        </w:rPr>
+        <w:t xml:space="preserve"> but the expected focus will be as was said above.</w:t>
+      </w:r>
+      <w:bookmarkStart w:id="8" w:name="_GoBack"/>
+      <w:bookmarkEnd w:id="8"/>
       <w:r>
         <w:rPr>
           <w:lang w:val="en-US"/>
@@ -6490,7 +6484,6 @@
         <w:docPartUnique/>
       </w:docPartObj>
     </w:sdtPr>
-    <w:sdtEndPr/>
     <w:sdtContent>
       <w:p>
         <w:pPr>
@@ -6511,7 +6504,7 @@
             <w:noProof/>
             <w:lang w:val="da-DK"/>
           </w:rPr>
-          <w:t>13</w:t>
+          <w:t>10</w:t>
         </w:r>
         <w:r>
           <w:fldChar w:fldCharType="end"/>
@@ -6537,7 +6530,6 @@
         <w:docPartUnique/>
       </w:docPartObj>
     </w:sdtPr>
-    <w:sdtEndPr/>
     <w:sdtContent>
       <w:p>
         <w:pPr>
@@ -12411,6 +12403,21 @@
 </file>
 
 <file path=customXml/item1.xml><?xml version="1.0" encoding="utf-8"?>
+<?mso-contentType ?>
+<FormTemplates xmlns="http://schemas.microsoft.com/sharepoint/v3/contenttype/forms">
+  <Display>DocumentLibraryForm</Display>
+  <Edit>DocumentLibraryForm</Edit>
+  <New>DocumentLibraryForm</New>
+</FormTemplates>
+</file>
+
+<file path=customXml/item2.xml><?xml version="1.0" encoding="utf-8"?>
+<p:properties xmlns:p="http://schemas.microsoft.com/office/2006/metadata/properties" xmlns:xsi="http://www.w3.org/2001/XMLSchema-instance" xmlns:pc="http://schemas.microsoft.com/office/infopath/2007/PartnerControls">
+  <documentManagement/>
+</p:properties>
+</file>
+
+<file path=customXml/item3.xml><?xml version="1.0" encoding="utf-8"?>
 <ct:contentTypeSchema xmlns:ct="http://schemas.microsoft.com/office/2006/metadata/contentType" xmlns:ma="http://schemas.microsoft.com/office/2006/metadata/properties/metaAttributes" ct:_="" ma:_="" ma:contentTypeName="Document" ma:contentTypeID="0x0101008D9A5E4FC7310244BBD8FDAD461F382A" ma:contentTypeVersion="0" ma:contentTypeDescription="Create a new document." ma:contentTypeScope="" ma:versionID="21cde94fc0a28e3be33061f8f75ca499">
   <xsd:schema xmlns:xsd="http://www.w3.org/2001/XMLSchema" xmlns:xs="http://www.w3.org/2001/XMLSchema" xmlns:p="http://schemas.microsoft.com/office/2006/metadata/properties" targetNamespace="http://schemas.microsoft.com/office/2006/metadata/properties" ma:root="true" ma:fieldsID="1b05d82d297216baf5b26c55225140df">
     <xsd:element name="properties">
@@ -12524,21 +12531,6 @@
 </ct:contentTypeSchema>
 </file>
 
-<file path=customXml/item2.xml><?xml version="1.0" encoding="utf-8"?>
-<p:properties xmlns:p="http://schemas.microsoft.com/office/2006/metadata/properties" xmlns:xsi="http://www.w3.org/2001/XMLSchema-instance" xmlns:pc="http://schemas.microsoft.com/office/infopath/2007/PartnerControls">
-  <documentManagement/>
-</p:properties>
-</file>
-
-<file path=customXml/item3.xml><?xml version="1.0" encoding="utf-8"?>
-<?mso-contentType ?>
-<FormTemplates xmlns="http://schemas.microsoft.com/sharepoint/v3/contenttype/forms">
-  <Display>DocumentLibraryForm</Display>
-  <Edit>DocumentLibraryForm</Edit>
-  <New>DocumentLibraryForm</New>
-</FormTemplates>
-</file>
-
 <file path=customXml/item4.xml><?xml version="1.0" encoding="utf-8"?>
 <b:Sources xmlns:b="http://schemas.openxmlformats.org/officeDocument/2006/bibliography" xmlns="http://schemas.openxmlformats.org/officeDocument/2006/bibliography" SelectedStyle="\HarvardAnglia2008OfficeOnline.xsl" StyleName="Harvard - Anglia" Version="2008">
   <b:Source>
@@ -12577,6 +12569,23 @@
 </file>
 
 <file path=customXml/itemProps1.xml><?xml version="1.0" encoding="utf-8"?>
+<ds:datastoreItem xmlns:ds="http://schemas.openxmlformats.org/officeDocument/2006/customXml" ds:itemID="{36B18D59-688D-4806-A4EA-B7808C4D834E}">
+  <ds:schemaRefs>
+    <ds:schemaRef ds:uri="http://schemas.microsoft.com/sharepoint/v3/contenttype/forms"/>
+  </ds:schemaRefs>
+</ds:datastoreItem>
+</file>
+
+<file path=customXml/itemProps2.xml><?xml version="1.0" encoding="utf-8"?>
+<ds:datastoreItem xmlns:ds="http://schemas.openxmlformats.org/officeDocument/2006/customXml" ds:itemID="{B3EBB357-DA60-469A-B5F2-E35DF6FD1B0D}">
+  <ds:schemaRefs>
+    <ds:schemaRef ds:uri="http://schemas.microsoft.com/office/2006/metadata/properties"/>
+    <ds:schemaRef ds:uri="http://schemas.microsoft.com/office/infopath/2007/PartnerControls"/>
+  </ds:schemaRefs>
+</ds:datastoreItem>
+</file>
+
+<file path=customXml/itemProps3.xml><?xml version="1.0" encoding="utf-8"?>
 <ds:datastoreItem xmlns:ds="http://schemas.openxmlformats.org/officeDocument/2006/customXml" ds:itemID="{2ADE96C8-986F-4363-AD2F-00461ADA1DF6}">
   <ds:schemaRefs>
     <ds:schemaRef ds:uri="http://schemas.microsoft.com/office/2006/metadata/contentType"/>
@@ -12592,25 +12601,8 @@
 </ds:datastoreItem>
 </file>
 
-<file path=customXml/itemProps2.xml><?xml version="1.0" encoding="utf-8"?>
-<ds:datastoreItem xmlns:ds="http://schemas.openxmlformats.org/officeDocument/2006/customXml" ds:itemID="{B3EBB357-DA60-469A-B5F2-E35DF6FD1B0D}">
-  <ds:schemaRefs>
-    <ds:schemaRef ds:uri="http://schemas.microsoft.com/office/2006/metadata/properties"/>
-    <ds:schemaRef ds:uri="http://schemas.microsoft.com/office/infopath/2007/PartnerControls"/>
-  </ds:schemaRefs>
-</ds:datastoreItem>
-</file>
-
-<file path=customXml/itemProps3.xml><?xml version="1.0" encoding="utf-8"?>
-<ds:datastoreItem xmlns:ds="http://schemas.openxmlformats.org/officeDocument/2006/customXml" ds:itemID="{36B18D59-688D-4806-A4EA-B7808C4D834E}">
-  <ds:schemaRefs>
-    <ds:schemaRef ds:uri="http://schemas.microsoft.com/sharepoint/v3/contenttype/forms"/>
-  </ds:schemaRefs>
-</ds:datastoreItem>
-</file>
-
 <file path=customXml/itemProps4.xml><?xml version="1.0" encoding="utf-8"?>
-<ds:datastoreItem xmlns:ds="http://schemas.openxmlformats.org/officeDocument/2006/customXml" ds:itemID="{5F46DCD8-6E0D-494C-9427-995CC8D6368A}">
+<ds:datastoreItem xmlns:ds="http://schemas.openxmlformats.org/officeDocument/2006/customXml" ds:itemID="{3A798DA3-7622-47BE-BD44-5DAC8C2C5ADC}">
   <ds:schemaRefs>
     <ds:schemaRef ds:uri="http://schemas.openxmlformats.org/officeDocument/2006/bibliography"/>
   </ds:schemaRefs>

</xml_diff>